<commit_message>
Epic 3 - Maksym Vorobets
</commit_message>
<xml_diff>
--- a/ai_12/maksym_vorobets/Epic3/epic_3_pactice_and_labs_report_maksym_vorobets.docx
+++ b/ai_12/maksym_vorobets/Epic3/epic_3_pactice_and_labs_report_maksym_vorobets.docx
@@ -46,6 +46,7 @@
           <w:rFonts w:ascii="Times New Roman" w:eastAsia="Times New Roman" w:hAnsi="Times New Roman" w:cs="Times New Roman"/>
           <w:sz w:val="28"/>
           <w:szCs w:val="28"/>
+          <w:lang w:val="en-US"/>
         </w:rPr>
       </w:pPr>
       <w:r>
@@ -55,6 +56,15 @@
           <w:szCs w:val="28"/>
         </w:rPr>
         <w:t>Кафедра систем штучного інтелекту</w:t>
+      </w:r>
+      <w:r>
+        <w:rPr>
+          <w:rFonts w:ascii="Times New Roman" w:eastAsia="Times New Roman" w:hAnsi="Times New Roman" w:cs="Times New Roman"/>
+          <w:sz w:val="28"/>
+          <w:szCs w:val="28"/>
+          <w:lang w:val="en-US"/>
+        </w:rPr>
+        <w:t xml:space="preserve"> </w:t>
       </w:r>
     </w:p>
     <w:p>
@@ -20251,6 +20261,9 @@
     <w:p>
       <w:pPr>
         <w:pStyle w:val="af1"/>
+        <w:rPr>
+          <w:lang w:val="en-US"/>
+        </w:rPr>
       </w:pPr>
       <w:r>
         <w:t xml:space="preserve">Рисунок </w:t>
@@ -20275,13 +20288,79 @@
     </w:p>
     <w:p>
       <w:pPr>
-        <w:numPr>
-          <w:ilvl w:val="0"/>
-          <w:numId w:val="2"/>
-        </w:numPr>
-      </w:pPr>
-      <w:r>
-        <w:t>Скрін з 2-му коментарями від учасників команди на пул реквесті з Ревю Роботи</w:t>
+        <w:keepNext/>
+      </w:pPr>
+      <w:r>
+        <w:rPr>
+          <w:lang w:val="en-US"/>
+        </w:rPr>
+        <w:lastRenderedPageBreak/>
+        <w:drawing>
+          <wp:inline distT="0" distB="0" distL="0" distR="0" wp14:anchorId="6DC852EA" wp14:editId="4E9DE620">
+            <wp:extent cx="6300470" cy="1660525"/>
+            <wp:effectExtent l="0" t="0" r="5080" b="0"/>
+            <wp:docPr id="99099893" name="Рисунок 1" descr="Зображення, що містить Мультимедійне програмне забезпечення, програмне забезпечення, знімок екрана&#10;&#10;Автоматично згенерований опис"/>
+            <wp:cNvGraphicFramePr>
+              <a:graphicFrameLocks xmlns:a="http://schemas.openxmlformats.org/drawingml/2006/main" noChangeAspect="1"/>
+            </wp:cNvGraphicFramePr>
+            <a:graphic xmlns:a="http://schemas.openxmlformats.org/drawingml/2006/main">
+              <a:graphicData uri="http://schemas.openxmlformats.org/drawingml/2006/picture">
+                <pic:pic xmlns:pic="http://schemas.openxmlformats.org/drawingml/2006/picture">
+                  <pic:nvPicPr>
+                    <pic:cNvPr id="99099893" name="Рисунок 1" descr="Зображення, що містить Мультимедійне програмне забезпечення, програмне забезпечення, знімок екрана&#10;&#10;Автоматично згенерований опис"/>
+                    <pic:cNvPicPr/>
+                  </pic:nvPicPr>
+                  <pic:blipFill>
+                    <a:blip r:embed="rId35"/>
+                    <a:stretch>
+                      <a:fillRect/>
+                    </a:stretch>
+                  </pic:blipFill>
+                  <pic:spPr>
+                    <a:xfrm>
+                      <a:off x="0" y="0"/>
+                      <a:ext cx="6300470" cy="1660525"/>
+                    </a:xfrm>
+                    <a:prstGeom prst="rect">
+                      <a:avLst/>
+                    </a:prstGeom>
+                  </pic:spPr>
+                </pic:pic>
+              </a:graphicData>
+            </a:graphic>
+          </wp:inline>
+        </w:drawing>
+      </w:r>
+    </w:p>
+    <w:p>
+      <w:pPr>
+        <w:pStyle w:val="af1"/>
+        <w:rPr>
+          <w:lang w:val="en-US"/>
+        </w:rPr>
+      </w:pPr>
+      <w:r>
+        <w:t xml:space="preserve">Рисунок </w:t>
+      </w:r>
+      <w:fldSimple w:instr=" SEQ Figure \* ARABIC ">
+        <w:r>
+          <w:rPr>
+            <w:noProof/>
+          </w:rPr>
+          <w:t>1</w:t>
+        </w:r>
+      </w:fldSimple>
+      <w:r>
+        <w:t>.</w:t>
+      </w:r>
+      <w:r>
+        <w:rPr>
+          <w:lang w:val="en-US"/>
+        </w:rPr>
+        <w:t xml:space="preserve"> </w:t>
+      </w:r>
+      <w:r>
+        <w:t>Коментар</w:t>
       </w:r>
     </w:p>
     <w:p>
@@ -20299,7 +20378,6 @@
           <w:b/>
           <w:color w:val="000000"/>
         </w:rPr>
-        <w:lastRenderedPageBreak/>
         <w:t xml:space="preserve">Висновки: </w:t>
       </w:r>
     </w:p>
@@ -20479,8 +20557,8 @@
       </w:pPr>
     </w:p>
     <w:sectPr>
-      <w:footerReference w:type="default" r:id="rId35"/>
-      <w:footerReference w:type="first" r:id="rId36"/>
+      <w:footerReference w:type="default" r:id="rId36"/>
+      <w:footerReference w:type="first" r:id="rId37"/>
       <w:pgSz w:w="11906" w:h="16838"/>
       <w:pgMar w:top="1134" w:right="850" w:bottom="1134" w:left="1134" w:header="708" w:footer="708" w:gutter="0"/>
       <w:pgNumType w:start="1"/>
@@ -22691,28 +22769,28 @@
 </file>
 
 <file path=customXml/item1.xml><?xml version="1.0" encoding="utf-8"?>
-<b:Sources xmlns:b="http://schemas.openxmlformats.org/officeDocument/2006/bibliography" xmlns="http://schemas.openxmlformats.org/officeDocument/2006/bibliography" SelectedStyle="\APASixthEditionOfficeOnline.xsl" StyleName="APA" Version="6"/>
-</file>
-
-<file path=customXml/item2.xml><?xml version="1.0" encoding="utf-8"?>
 <go:gDocsCustomXmlDataStorage xmlns:go="http://customooxmlschemas.google.com/" xmlns:r="http://schemas.openxmlformats.org/officeDocument/2006/relationships" uri="GoogleDocsCustomDataVersion2">
   <go:docsCustomData xmlns:go="http://customooxmlschemas.google.com/" roundtripDataSignature="AMtx7mgWBjpQyn1wyR8fUyUNttYMCZQ4iw==">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</go:docsCustomData>
 </go:gDocsCustomXmlDataStorage>
 </file>
 
-<file path=customXml/itemProps1.xml><?xml version="1.0" encoding="utf-8"?>
-<ds:datastoreItem xmlns:ds="http://schemas.openxmlformats.org/officeDocument/2006/customXml" ds:itemID="{0F9E062E-CAF6-4652-B353-19C4CC51419D}">
-  <ds:schemaRefs>
-    <ds:schemaRef ds:uri="http://schemas.openxmlformats.org/officeDocument/2006/bibliography"/>
-  </ds:schemaRefs>
-</ds:datastoreItem>
+<file path=customXml/item2.xml><?xml version="1.0" encoding="utf-8"?>
+<b:Sources xmlns:b="http://schemas.openxmlformats.org/officeDocument/2006/bibliography" xmlns="http://schemas.openxmlformats.org/officeDocument/2006/bibliography" SelectedStyle="\APASixthEditionOfficeOnline.xsl" StyleName="APA" Version="6"/>
 </file>
 
-<file path=customXml/itemProps2.xml><?xml version="1.0" encoding="utf-8"?>
+<file path=customXml/itemProps1.xml><?xml version="1.0" encoding="utf-8"?>
 <ds:datastoreItem xmlns:ds="http://schemas.openxmlformats.org/officeDocument/2006/customXml" ds:itemID="{11111111-1234-1234-1234-123412341234}">
   <ds:schemaRefs>
     <ds:schemaRef ds:uri="http://customooxmlschemas.google.com/"/>
     <ds:schemaRef ds:uri="http://schemas.openxmlformats.org/officeDocument/2006/relationships"/>
   </ds:schemaRefs>
 </ds:datastoreItem>
+</file>
+
+<file path=customXml/itemProps2.xml><?xml version="1.0" encoding="utf-8"?>
+<ds:datastoreItem xmlns:ds="http://schemas.openxmlformats.org/officeDocument/2006/customXml" ds:itemID="{0F9E062E-CAF6-4652-B353-19C4CC51419D}">
+  <ds:schemaRefs>
+    <ds:schemaRef ds:uri="http://schemas.openxmlformats.org/officeDocument/2006/bibliography"/>
+  </ds:schemaRefs>
+</ds:datastoreItem>
 </file>
</xml_diff>